<commit_message>
Updated Final Report with new changes
</commit_message>
<xml_diff>
--- a/2. Performance and Final Submission/Final Report Android main.docx
+++ b/2. Performance and Final Submission/Final Report Android main.docx
@@ -544,7 +544,7 @@
           </mc:Choice>
           <mc:Fallback>
             <w:pict>
-              <v:group w14:anchorId="7A0A5660" id="Group 1" o:spid="_x0000_s1026" style="position:absolute;margin-left:22pt;margin-top:22pt;width:565.4pt;height:745.4pt;z-index:-16052224;mso-wrap-distance-left:0;mso-wrap-distance-right:0;mso-position-horizontal-relative:page;mso-position-vertical-relative:page" coordsize="71805,94665" o:gfxdata="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">
+              <v:group w14:anchorId="42F55AAF" id="Group 1" o:spid="_x0000_s1026" style="position:absolute;margin-left:22pt;margin-top:22pt;width:565.4pt;height:745.4pt;z-index:-16052224;mso-wrap-distance-left:0;mso-wrap-distance-right:0;mso-position-horizontal-relative:page;mso-position-vertical-relative:page" coordsize="71805,94665" o:gfxdata="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">
                 <v:shape id="Graphic 2" o:spid="_x0000_s1027" style="position:absolute;left:190;top:190;width:13;height:749;visibility:visible;mso-wrap-style:square;v-text-anchor:top" coordsize="1270,74930" o:gfxdata="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" path="m,l,74676e" filled="f" strokeweight="3pt">
                   <v:path arrowok="t"/>
                 </v:shape>
@@ -1651,7 +1651,7 @@
           </mc:Choice>
           <mc:Fallback>
             <w:pict>
-              <v:group w14:anchorId="4819311D" id="Group 16" o:spid="_x0000_s1026" style="position:absolute;margin-left:22pt;margin-top:22pt;width:565.4pt;height:745.4pt;z-index:-16051712;mso-wrap-distance-left:0;mso-wrap-distance-right:0;mso-position-horizontal-relative:page;mso-position-vertical-relative:page" coordsize="71805,94665" o:gfxdata="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">
+              <v:group w14:anchorId="7D1EA027" id="Group 16" o:spid="_x0000_s1026" style="position:absolute;margin-left:22pt;margin-top:22pt;width:565.4pt;height:745.4pt;z-index:-16051712;mso-wrap-distance-left:0;mso-wrap-distance-right:0;mso-position-horizontal-relative:page;mso-position-vertical-relative:page" coordsize="71805,94665" o:gfxdata="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">
                 <v:shape id="Graphic 17" o:spid="_x0000_s1027" style="position:absolute;left:190;top:190;width:13;height:749;visibility:visible;mso-wrap-style:square;v-text-anchor:top" coordsize="1270,74930" o:gfxdata="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" path="m,l,74676e" filled="f" strokeweight="3pt">
                   <v:path arrowok="t"/>
                 </v:shape>
@@ -3500,7 +3500,7 @@
           </mc:Choice>
           <mc:Fallback>
             <w:pict>
-              <v:group w14:anchorId="6163163E" id="Group 29" o:spid="_x0000_s1026" style="position:absolute;margin-left:22pt;margin-top:22pt;width:565.4pt;height:745.4pt;z-index:-16051200;mso-wrap-distance-left:0;mso-wrap-distance-right:0;mso-position-horizontal-relative:page;mso-position-vertical-relative:page" coordsize="71805,94665" o:gfxdata="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">
+              <v:group w14:anchorId="40694420" id="Group 29" o:spid="_x0000_s1026" style="position:absolute;margin-left:22pt;margin-top:22pt;width:565.4pt;height:745.4pt;z-index:-16051200;mso-wrap-distance-left:0;mso-wrap-distance-right:0;mso-position-horizontal-relative:page;mso-position-vertical-relative:page" coordsize="71805,94665" o:gfxdata="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">
                 <v:shape id="Graphic 30" o:spid="_x0000_s1027" style="position:absolute;left:190;top:190;width:13;height:749;visibility:visible;mso-wrap-style:square;v-text-anchor:top" coordsize="1270,74930" o:gfxdata="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" path="m,l,74676e" filled="f" strokeweight="3pt">
                   <v:path arrowok="t"/>
                 </v:shape>
@@ -5622,7 +5622,7 @@
           </mc:Choice>
           <mc:Fallback>
             <w:pict>
-              <v:group w14:anchorId="02A37958" id="Group 42" o:spid="_x0000_s1026" style="position:absolute;margin-left:22pt;margin-top:22pt;width:565.4pt;height:745.4pt;z-index:-16050688;mso-wrap-distance-left:0;mso-wrap-distance-right:0;mso-position-horizontal-relative:page;mso-position-vertical-relative:page" coordsize="71805,94665" o:gfxdata="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">
+              <v:group w14:anchorId="7DF9E75A" id="Group 42" o:spid="_x0000_s1026" style="position:absolute;margin-left:22pt;margin-top:22pt;width:565.4pt;height:745.4pt;z-index:-16050688;mso-wrap-distance-left:0;mso-wrap-distance-right:0;mso-position-horizontal-relative:page;mso-position-vertical-relative:page" coordsize="71805,94665" o:gfxdata="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">
                 <v:shape id="Graphic 43" o:spid="_x0000_s1027" style="position:absolute;left:190;top:190;width:13;height:749;visibility:visible;mso-wrap-style:square;v-text-anchor:top" coordsize="1270,74930" o:gfxdata="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" path="m,l,74676e" filled="f" strokeweight="3pt">
                   <v:path arrowok="t"/>
                 </v:shape>
@@ -7650,7 +7650,7 @@
           </mc:Choice>
           <mc:Fallback>
             <w:pict>
-              <v:group w14:anchorId="3187FE3C" id="Group 55" o:spid="_x0000_s1026" style="position:absolute;margin-left:22pt;margin-top:22pt;width:565.4pt;height:745.4pt;z-index:-16049152;mso-wrap-distance-left:0;mso-wrap-distance-right:0;mso-position-horizontal-relative:page;mso-position-vertical-relative:page" coordsize="71805,94665" o:gfxdata="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">
+              <v:group w14:anchorId="478EEE52" id="Group 55" o:spid="_x0000_s1026" style="position:absolute;margin-left:22pt;margin-top:22pt;width:565.4pt;height:745.4pt;z-index:-16049152;mso-wrap-distance-left:0;mso-wrap-distance-right:0;mso-position-horizontal-relative:page;mso-position-vertical-relative:page" coordsize="71805,94665" o:gfxdata="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">
                 <v:shape id="Graphic 56" o:spid="_x0000_s1027" style="position:absolute;left:190;top:190;width:13;height:749;visibility:visible;mso-wrap-style:square;v-text-anchor:top" coordsize="1270,74930" o:gfxdata="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" path="m,l,74676e" filled="f" strokeweight="3pt">
                   <v:path arrowok="t"/>
                 </v:shape>
@@ -8690,7 +8690,7 @@
           </mc:Choice>
           <mc:Fallback>
             <w:pict>
-              <v:group w14:anchorId="7A8BCDFA" id="Group 70" o:spid="_x0000_s1026" style="position:absolute;margin-left:22pt;margin-top:22pt;width:565.4pt;height:745.4pt;z-index:-16048128;mso-wrap-distance-left:0;mso-wrap-distance-right:0;mso-position-horizontal-relative:page;mso-position-vertical-relative:page" coordsize="71805,94665" o:gfxdata="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">
+              <v:group w14:anchorId="1242980C" id="Group 70" o:spid="_x0000_s1026" style="position:absolute;margin-left:22pt;margin-top:22pt;width:565.4pt;height:745.4pt;z-index:-16048128;mso-wrap-distance-left:0;mso-wrap-distance-right:0;mso-position-horizontal-relative:page;mso-position-vertical-relative:page" coordsize="71805,94665" o:gfxdata="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">
                 <v:shape id="Graphic 71" o:spid="_x0000_s1027" style="position:absolute;left:190;top:190;width:13;height:749;visibility:visible;mso-wrap-style:square;v-text-anchor:top" coordsize="1270,74930" o:gfxdata="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" path="m,l,74676e" filled="f" strokeweight="3pt">
                   <v:path arrowok="t"/>
                 </v:shape>
@@ -9407,7 +9407,7 @@
           </mc:Choice>
           <mc:Fallback>
             <w:pict>
-              <v:group w14:anchorId="56EA5F68" id="Group 84" o:spid="_x0000_s1026" style="position:absolute;margin-left:26.8pt;margin-top:26.8pt;width:555.2pt;height:735.2pt;z-index:-16047616;mso-wrap-distance-left:0;mso-wrap-distance-right:0;mso-position-horizontal-relative:page;mso-position-vertical-relative:page" coordsize="70510,93370" o:gfxdata="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">
+              <v:group w14:anchorId="5B86B00C" id="Group 84" o:spid="_x0000_s1026" style="position:absolute;margin-left:26.8pt;margin-top:26.8pt;width:555.2pt;height:735.2pt;z-index:-16047616;mso-wrap-distance-left:0;mso-wrap-distance-right:0;mso-position-horizontal-relative:page;mso-position-vertical-relative:page" coordsize="70510,93370" o:gfxdata="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">
                 <v:shape id="Image 85" o:spid="_x0000_s1027" type="#_x0000_t75" style="position:absolute;left:12067;top:41861;width:32766;height:38710;visibility:visible;mso-wrap-style:square" o:gfxdata="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">
                   <v:imagedata r:id="rId12" o:title=""/>
                 </v:shape>
@@ -10930,7 +10930,7 @@
           </mc:Choice>
           <mc:Fallback>
             <w:pict>
-              <v:group w14:anchorId="484699FF" id="Group 95" o:spid="_x0000_s1026" style="position:absolute;margin-left:22pt;margin-top:22pt;width:565.4pt;height:745.4pt;z-index:-16046592;mso-wrap-distance-left:0;mso-wrap-distance-right:0;mso-position-horizontal-relative:page;mso-position-vertical-relative:page" coordsize="71805,94665" o:gfxdata="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">
+              <v:group w14:anchorId="2D2D2136" id="Group 95" o:spid="_x0000_s1026" style="position:absolute;margin-left:22pt;margin-top:22pt;width:565.4pt;height:745.4pt;z-index:-16046592;mso-wrap-distance-left:0;mso-wrap-distance-right:0;mso-position-horizontal-relative:page;mso-position-vertical-relative:page" coordsize="71805,94665" o:gfxdata="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">
                 <v:shape id="Graphic 96" o:spid="_x0000_s1027" style="position:absolute;left:190;top:190;width:13;height:749;visibility:visible;mso-wrap-style:square;v-text-anchor:top" coordsize="1270,74930" o:gfxdata="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" path="m,l,74676e" filled="f" strokeweight="3pt">
                   <v:path arrowok="t"/>
                 </v:shape>
@@ -11659,7 +11659,7 @@
           </mc:Choice>
           <mc:Fallback>
             <w:pict>
-              <v:group w14:anchorId="2ADBA18C" id="Group 109" o:spid="_x0000_s1026" style="position:absolute;margin-left:22pt;margin-top:22pt;width:565.4pt;height:745.4pt;z-index:-16046080;mso-wrap-distance-left:0;mso-wrap-distance-right:0;mso-position-horizontal-relative:page;mso-position-vertical-relative:page" coordsize="71805,94665" o:gfxdata="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">
+              <v:group w14:anchorId="6EE4B4AB" id="Group 109" o:spid="_x0000_s1026" style="position:absolute;margin-left:22pt;margin-top:22pt;width:565.4pt;height:745.4pt;z-index:-16046080;mso-wrap-distance-left:0;mso-wrap-distance-right:0;mso-position-horizontal-relative:page;mso-position-vertical-relative:page" coordsize="71805,94665" o:gfxdata="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">
                 <v:shape id="Graphic 110" o:spid="_x0000_s1027" style="position:absolute;left:190;top:190;width:13;height:749;visibility:visible;mso-wrap-style:square;v-text-anchor:top" coordsize="1270,74930" o:gfxdata="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" path="m,l,74676e" filled="f" strokeweight="3pt">
                   <v:path arrowok="t"/>
                 </v:shape>
@@ -13627,7 +13627,7 @@
           </mc:Choice>
           <mc:Fallback>
             <w:pict>
-              <v:group w14:anchorId="5588BBB4" id="Group 122" o:spid="_x0000_s1026" style="position:absolute;margin-left:22pt;margin-top:22pt;width:565.4pt;height:745.4pt;z-index:-16045568;mso-wrap-distance-left:0;mso-wrap-distance-right:0;mso-position-horizontal-relative:page;mso-position-vertical-relative:page" coordsize="71805,94665" o:gfxdata="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">
+              <v:group w14:anchorId="4527DEC5" id="Group 122" o:spid="_x0000_s1026" style="position:absolute;margin-left:22pt;margin-top:22pt;width:565.4pt;height:745.4pt;z-index:-16045568;mso-wrap-distance-left:0;mso-wrap-distance-right:0;mso-position-horizontal-relative:page;mso-position-vertical-relative:page" coordsize="71805,94665" o:gfxdata="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">
                 <v:shape id="Graphic 123" o:spid="_x0000_s1027" style="position:absolute;left:190;top:190;width:13;height:749;visibility:visible;mso-wrap-style:square;v-text-anchor:top" coordsize="1270,74930" o:gfxdata="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" path="m,l,74676e" filled="f" strokeweight="3pt">
                   <v:path arrowok="t"/>
                 </v:shape>
@@ -14904,7 +14904,7 @@
           </mc:Choice>
           <mc:Fallback>
             <w:pict>
-              <v:group w14:anchorId="2366E2DA" id="Group 135" o:spid="_x0000_s1026" style="position:absolute;margin-left:22pt;margin-top:22pt;width:565.4pt;height:745.4pt;z-index:-16044544;mso-wrap-distance-left:0;mso-wrap-distance-right:0;mso-position-horizontal-relative:page;mso-position-vertical-relative:page" coordsize="71805,94665" o:gfxdata="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">
+              <v:group w14:anchorId="53B21911" id="Group 135" o:spid="_x0000_s1026" style="position:absolute;margin-left:22pt;margin-top:22pt;width:565.4pt;height:745.4pt;z-index:-16044544;mso-wrap-distance-left:0;mso-wrap-distance-right:0;mso-position-horizontal-relative:page;mso-position-vertical-relative:page" coordsize="71805,94665" o:gfxdata="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">
                 <v:shape id="Graphic 136" o:spid="_x0000_s1027" style="position:absolute;left:190;top:190;width:13;height:749;visibility:visible;mso-wrap-style:square;v-text-anchor:top" coordsize="1270,74930" o:gfxdata="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" path="m,l,74676e" filled="f" strokeweight="3pt">
                   <v:path arrowok="t"/>
                 </v:shape>
@@ -16969,7 +16969,7 @@
           </mc:Choice>
           <mc:Fallback>
             <w:pict>
-              <v:group w14:anchorId="7B021B11" id="Group 149" o:spid="_x0000_s1026" style="position:absolute;margin-left:22pt;margin-top:22pt;width:565.4pt;height:745.4pt;z-index:-16043008;mso-wrap-distance-left:0;mso-wrap-distance-right:0;mso-position-horizontal-relative:page;mso-position-vertical-relative:page" coordsize="71805,94665" o:gfxdata="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">
+              <v:group w14:anchorId="3072A8CB" id="Group 149" o:spid="_x0000_s1026" style="position:absolute;margin-left:22pt;margin-top:22pt;width:565.4pt;height:745.4pt;z-index:-16043008;mso-wrap-distance-left:0;mso-wrap-distance-right:0;mso-position-horizontal-relative:page;mso-position-vertical-relative:page" coordsize="71805,94665" o:gfxdata="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">
                 <v:shape id="Graphic 150" o:spid="_x0000_s1027" style="position:absolute;left:190;top:190;width:13;height:749;visibility:visible;mso-wrap-style:square;v-text-anchor:top" coordsize="1270,74930" o:gfxdata="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" path="m,l,74676e" filled="f" strokeweight="3pt">
                   <v:path arrowok="t"/>
                 </v:shape>
@@ -17723,7 +17723,7 @@
           </mc:Choice>
           <mc:Fallback>
             <w:pict>
-              <v:group w14:anchorId="2A91410B" id="Group 164" o:spid="_x0000_s1026" style="position:absolute;margin-left:22pt;margin-top:22pt;width:565.4pt;height:745.4pt;z-index:-16041472;mso-wrap-distance-left:0;mso-wrap-distance-right:0;mso-position-horizontal-relative:page;mso-position-vertical-relative:page" coordsize="71805,94665" o:gfxdata="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">
+              <v:group w14:anchorId="7C5A2D7A" id="Group 164" o:spid="_x0000_s1026" style="position:absolute;margin-left:22pt;margin-top:22pt;width:565.4pt;height:745.4pt;z-index:-16041472;mso-wrap-distance-left:0;mso-wrap-distance-right:0;mso-position-horizontal-relative:page;mso-position-vertical-relative:page" coordsize="71805,94665" o:gfxdata="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">
                 <v:shape id="Graphic 165" o:spid="_x0000_s1027" style="position:absolute;left:190;top:190;width:13;height:749;visibility:visible;mso-wrap-style:square;v-text-anchor:top" coordsize="1270,74930" o:gfxdata="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" path="m,l,74676e" filled="f" strokeweight="3pt">
                   <v:path arrowok="t"/>
                 </v:shape>
@@ -18489,7 +18489,7 @@
           </mc:Choice>
           <mc:Fallback>
             <w:pict>
-              <v:group w14:anchorId="7A86C4D0" id="Group 179" o:spid="_x0000_s1026" style="position:absolute;margin-left:22pt;margin-top:22pt;width:565.4pt;height:745.4pt;z-index:-16039936;mso-wrap-distance-left:0;mso-wrap-distance-right:0;mso-position-horizontal-relative:page;mso-position-vertical-relative:page" coordsize="71805,94665" o:gfxdata="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">
+              <v:group w14:anchorId="45FDED2A" id="Group 179" o:spid="_x0000_s1026" style="position:absolute;margin-left:22pt;margin-top:22pt;width:565.4pt;height:745.4pt;z-index:-16039936;mso-wrap-distance-left:0;mso-wrap-distance-right:0;mso-position-horizontal-relative:page;mso-position-vertical-relative:page" coordsize="71805,94665" o:gfxdata="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">
                 <v:shape id="Graphic 180" o:spid="_x0000_s1027" style="position:absolute;left:190;top:190;width:13;height:749;visibility:visible;mso-wrap-style:square;v-text-anchor:top" coordsize="1270,74930" o:gfxdata="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" path="m,l,74676e" filled="f" strokeweight="3pt">
                   <v:path arrowok="t"/>
                 </v:shape>
@@ -19273,7 +19273,7 @@
           </mc:Choice>
           <mc:Fallback>
             <w:pict>
-              <v:group w14:anchorId="735FCC24" id="Group 194" o:spid="_x0000_s1026" style="position:absolute;margin-left:22pt;margin-top:22pt;width:565.4pt;height:745.4pt;z-index:-16039424;mso-wrap-distance-left:0;mso-wrap-distance-right:0;mso-position-horizontal-relative:page;mso-position-vertical-relative:page" coordsize="71805,94665" o:gfxdata="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">
+              <v:group w14:anchorId="644B71E9" id="Group 194" o:spid="_x0000_s1026" style="position:absolute;margin-left:22pt;margin-top:22pt;width:565.4pt;height:745.4pt;z-index:-16039424;mso-wrap-distance-left:0;mso-wrap-distance-right:0;mso-position-horizontal-relative:page;mso-position-vertical-relative:page" coordsize="71805,94665" o:gfxdata="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">
                 <v:shape id="Graphic 195" o:spid="_x0000_s1027" style="position:absolute;left:190;top:190;width:13;height:749;visibility:visible;mso-wrap-style:square;v-text-anchor:top" coordsize="1270,74930" o:gfxdata="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" path="m,l,74676e" filled="f" strokeweight="3pt">
                   <v:path arrowok="t"/>
                 </v:shape>
@@ -21242,7 +21242,7 @@
           </mc:Choice>
           <mc:Fallback>
             <w:pict>
-              <v:group w14:anchorId="085482F2" id="Group 207" o:spid="_x0000_s1026" style="position:absolute;margin-left:22pt;margin-top:22pt;width:565.4pt;height:745.4pt;z-index:-16038912;mso-wrap-distance-left:0;mso-wrap-distance-right:0;mso-position-horizontal-relative:page;mso-position-vertical-relative:page" coordsize="71805,94665" o:gfxdata="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">
+              <v:group w14:anchorId="1910EF0F" id="Group 207" o:spid="_x0000_s1026" style="position:absolute;margin-left:22pt;margin-top:22pt;width:565.4pt;height:745.4pt;z-index:-16038912;mso-wrap-distance-left:0;mso-wrap-distance-right:0;mso-position-horizontal-relative:page;mso-position-vertical-relative:page" coordsize="71805,94665" o:gfxdata="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">
                 <v:shape id="Graphic 208" o:spid="_x0000_s1027" style="position:absolute;left:190;top:190;width:13;height:749;visibility:visible;mso-wrap-style:square;v-text-anchor:top" coordsize="1270,74930" o:gfxdata="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" path="m,l,74676e" filled="f" strokeweight="3pt">
                   <v:path arrowok="t"/>
                 </v:shape>
@@ -23265,7 +23265,7 @@
           </mc:Choice>
           <mc:Fallback>
             <w:pict>
-              <v:group w14:anchorId="1EC6DAFA" id="Group 220" o:spid="_x0000_s1026" style="position:absolute;margin-left:22pt;margin-top:22pt;width:565.4pt;height:745.4pt;z-index:-16038400;mso-wrap-distance-left:0;mso-wrap-distance-right:0;mso-position-horizontal-relative:page;mso-position-vertical-relative:page" coordsize="71805,94665" o:gfxdata="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">
+              <v:group w14:anchorId="3DC4F880" id="Group 220" o:spid="_x0000_s1026" style="position:absolute;margin-left:22pt;margin-top:22pt;width:565.4pt;height:745.4pt;z-index:-16038400;mso-wrap-distance-left:0;mso-wrap-distance-right:0;mso-position-horizontal-relative:page;mso-position-vertical-relative:page" coordsize="71805,94665" o:gfxdata="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">
                 <v:shape id="Graphic 221" o:spid="_x0000_s1027" style="position:absolute;left:190;top:190;width:13;height:749;visibility:visible;mso-wrap-style:square;v-text-anchor:top" coordsize="1270,74930" o:gfxdata="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" path="m,l,74676e" filled="f" strokeweight="3pt">
                   <v:path arrowok="t"/>
                 </v:shape>
@@ -24643,7 +24643,7 @@
           </mc:Choice>
           <mc:Fallback>
             <w:pict>
-              <v:group w14:anchorId="1AEA2D81" id="Group 233" o:spid="_x0000_s1026" style="position:absolute;margin-left:22pt;margin-top:22pt;width:565.4pt;height:745.4pt;z-index:-16037888;mso-wrap-distance-left:0;mso-wrap-distance-right:0;mso-position-horizontal-relative:page;mso-position-vertical-relative:page" coordsize="71805,94665" o:gfxdata="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">
+              <v:group w14:anchorId="583F3351" id="Group 233" o:spid="_x0000_s1026" style="position:absolute;margin-left:22pt;margin-top:22pt;width:565.4pt;height:745.4pt;z-index:-16037888;mso-wrap-distance-left:0;mso-wrap-distance-right:0;mso-position-horizontal-relative:page;mso-position-vertical-relative:page" coordsize="71805,94665" o:gfxdata="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">
                 <v:shape id="Graphic 234" o:spid="_x0000_s1027" style="position:absolute;left:190;top:190;width:13;height:749;visibility:visible;mso-wrap-style:square;v-text-anchor:top" coordsize="1270,74930" o:gfxdata="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" path="m,l,74676e" filled="f" strokeweight="3pt">
                   <v:path arrowok="t"/>
                 </v:shape>
@@ -24828,56 +24828,35 @@
         </w:rPr>
         <w:t xml:space="preserve"> </w:t>
       </w:r>
-      <w:r>
-        <w:rPr>
-          <w:b/>
-          <w:sz w:val="24"/>
-        </w:rPr>
-        <w:t>[</w:t>
-      </w:r>
-      <w:r>
-        <w:rPr>
-          <w:b/>
-          <w:spacing w:val="-15"/>
-          <w:sz w:val="24"/>
-        </w:rPr>
-        <w:t xml:space="preserve"> </w:t>
-      </w:r>
-      <w:r>
-        <w:rPr>
-          <w:b/>
-          <w:color w:val="0432FF"/>
-          <w:sz w:val="24"/>
-          <w:u w:val="single" w:color="0432FF"/>
-        </w:rPr>
-        <w:t>https://github.com/Digu45/Android-chatconnect-real-</w:t>
-      </w:r>
-      <w:r>
-        <w:rPr>
-          <w:b/>
-          <w:color w:val="0432FF"/>
-          <w:sz w:val="24"/>
-        </w:rPr>
-        <w:t xml:space="preserve"> </w:t>
-      </w:r>
-      <w:r>
-        <w:rPr>
-          <w:b/>
-          <w:color w:val="0432FF"/>
-          <w:spacing w:val="-2"/>
-          <w:sz w:val="24"/>
-          <w:u w:val="single" w:color="0432FF"/>
-        </w:rPr>
-        <w:t>time-chat-app-main</w:t>
-      </w:r>
-      <w:r>
-        <w:rPr>
-          <w:b/>
-          <w:spacing w:val="-2"/>
-          <w:sz w:val="24"/>
-        </w:rPr>
-        <w:t>]</w:t>
-      </w:r>
+      <w:hyperlink r:id="rId21" w:history="1">
+        <w:r>
+          <w:rPr>
+            <w:rStyle w:val="Hyperlink"/>
+            <w:b/>
+            <w:spacing w:val="-15"/>
+            <w:sz w:val="24"/>
+          </w:rPr>
+          <w:t>https://github.com/Yuvra</w:t>
+        </w:r>
+        <w:r>
+          <w:rPr>
+            <w:rStyle w:val="Hyperlink"/>
+            <w:b/>
+            <w:spacing w:val="-15"/>
+            <w:sz w:val="24"/>
+          </w:rPr>
+          <w:t>j</w:t>
+        </w:r>
+        <w:r>
+          <w:rPr>
+            <w:rStyle w:val="Hyperlink"/>
+            <w:b/>
+            <w:spacing w:val="-15"/>
+            <w:sz w:val="24"/>
+          </w:rPr>
+          <w:t>Patil08/Android-ChatConnect---A-Real-Time-Chat-and-Communication-App</w:t>
+        </w:r>
+      </w:hyperlink>
     </w:p>
     <w:p>
       <w:pPr>
@@ -24918,125 +24897,35 @@
         </w:rPr>
         <w:t xml:space="preserve"> </w:t>
       </w:r>
-      <w:r>
-        <w:rPr>
-          <w:b/>
-          <w:sz w:val="24"/>
-        </w:rPr>
-        <w:t>[</w:t>
-      </w:r>
-      <w:r>
-        <w:rPr>
-          <w:b/>
-          <w:spacing w:val="-2"/>
-          <w:sz w:val="24"/>
-        </w:rPr>
-        <w:t xml:space="preserve"> </w:t>
-      </w:r>
-      <w:r>
-        <w:rPr>
-          <w:b/>
-          <w:color w:val="0432FF"/>
-          <w:sz w:val="24"/>
-          <w:u w:val="single" w:color="0432FF"/>
-        </w:rPr>
-        <w:t>Demonstration</w:t>
-      </w:r>
-      <w:r>
-        <w:rPr>
-          <w:b/>
-          <w:color w:val="0432FF"/>
-          <w:spacing w:val="-2"/>
-          <w:sz w:val="24"/>
-          <w:u w:val="single" w:color="0432FF"/>
-        </w:rPr>
-        <w:t xml:space="preserve"> </w:t>
-      </w:r>
-      <w:r>
-        <w:rPr>
-          <w:b/>
-          <w:color w:val="0432FF"/>
-          <w:sz w:val="24"/>
-          <w:u w:val="single" w:color="0432FF"/>
-        </w:rPr>
-        <w:t>of</w:t>
-      </w:r>
-      <w:r>
-        <w:rPr>
-          <w:b/>
-          <w:color w:val="0432FF"/>
-          <w:spacing w:val="-15"/>
-          <w:sz w:val="24"/>
-          <w:u w:val="single" w:color="0432FF"/>
-        </w:rPr>
-        <w:t xml:space="preserve"> </w:t>
-      </w:r>
-      <w:r>
-        <w:rPr>
-          <w:b/>
-          <w:color w:val="0432FF"/>
-          <w:sz w:val="24"/>
-          <w:u w:val="single" w:color="0432FF"/>
-        </w:rPr>
-        <w:t>Android</w:t>
-      </w:r>
-      <w:r>
-        <w:rPr>
-          <w:b/>
-          <w:color w:val="0432FF"/>
-          <w:spacing w:val="-1"/>
-          <w:sz w:val="24"/>
-          <w:u w:val="single" w:color="0432FF"/>
-        </w:rPr>
-        <w:t xml:space="preserve"> </w:t>
-      </w:r>
-      <w:r>
-        <w:rPr>
-          <w:b/>
-          <w:color w:val="0432FF"/>
-          <w:sz w:val="24"/>
-          <w:u w:val="single" w:color="0432FF"/>
-        </w:rPr>
-        <w:t>Chat</w:t>
-      </w:r>
-      <w:r>
-        <w:rPr>
-          <w:b/>
-          <w:color w:val="0432FF"/>
-          <w:spacing w:val="-15"/>
-          <w:sz w:val="24"/>
-          <w:u w:val="single" w:color="0432FF"/>
-        </w:rPr>
-        <w:t xml:space="preserve"> </w:t>
-      </w:r>
-      <w:proofErr w:type="gramStart"/>
-      <w:r>
-        <w:rPr>
-          <w:b/>
-          <w:color w:val="0432FF"/>
-          <w:sz w:val="24"/>
-          <w:u w:val="single" w:color="0432FF"/>
-        </w:rPr>
-        <w:t>App</w:t>
-      </w:r>
-      <w:r>
-        <w:rPr>
-          <w:b/>
-          <w:color w:val="0432FF"/>
-          <w:spacing w:val="53"/>
-          <w:sz w:val="24"/>
-        </w:rPr>
-        <w:t xml:space="preserve"> </w:t>
-      </w:r>
-      <w:r>
-        <w:rPr>
-          <w:b/>
-          <w:spacing w:val="-10"/>
-          <w:sz w:val="24"/>
-        </w:rPr>
-        <w:t>]</w:t>
-      </w:r>
-      <w:proofErr w:type="gramEnd"/>
+      <w:hyperlink r:id="rId22" w:history="1">
+        <w:r>
+          <w:rPr>
+            <w:rStyle w:val="Hyperlink"/>
+            <w:b/>
+            <w:spacing w:val="-1"/>
+            <w:sz w:val="24"/>
+          </w:rPr>
+          <w:t>https://drive.google.com/fil</w:t>
+        </w:r>
+        <w:r>
+          <w:rPr>
+            <w:rStyle w:val="Hyperlink"/>
+            <w:b/>
+            <w:spacing w:val="-1"/>
+            <w:sz w:val="24"/>
+          </w:rPr>
+          <w:t>e</w:t>
+        </w:r>
+        <w:r>
+          <w:rPr>
+            <w:rStyle w:val="Hyperlink"/>
+            <w:b/>
+            <w:spacing w:val="-1"/>
+            <w:sz w:val="24"/>
+          </w:rPr>
+          <w:t>/d/1RqwuzKCFxUHe1f87sPggIIbYHgauDy5M/view?usp=sharing</w:t>
+        </w:r>
+      </w:hyperlink>
     </w:p>
     <w:sectPr>
       <w:pgSz w:w="12240" w:h="15840"/>
@@ -25883,7 +25772,6 @@
   <w:style w:type="character" w:default="1" w:styleId="DefaultParagraphFont">
     <w:name w:val="Default Paragraph Font"/>
     <w:uiPriority w:val="1"/>
-    <w:semiHidden/>
     <w:unhideWhenUsed/>
   </w:style>
   <w:style w:type="table" w:default="1" w:styleId="TableNormal">
@@ -25936,6 +25824,41 @@
       <w:ind w:left="61"/>
       <w:jc w:val="center"/>
     </w:pPr>
+  </w:style>
+  <w:style w:type="character" w:styleId="Hyperlink">
+    <w:name w:val="Hyperlink"/>
+    <w:basedOn w:val="DefaultParagraphFont"/>
+    <w:uiPriority w:val="99"/>
+    <w:unhideWhenUsed/>
+    <w:rsid w:val="006658F4"/>
+    <w:rPr>
+      <w:color w:val="0000FF" w:themeColor="hyperlink"/>
+      <w:u w:val="single"/>
+    </w:rPr>
+  </w:style>
+  <w:style w:type="character" w:styleId="UnresolvedMention">
+    <w:name w:val="Unresolved Mention"/>
+    <w:basedOn w:val="DefaultParagraphFont"/>
+    <w:uiPriority w:val="99"/>
+    <w:semiHidden/>
+    <w:unhideWhenUsed/>
+    <w:rsid w:val="006658F4"/>
+    <w:rPr>
+      <w:color w:val="605E5C"/>
+      <w:shd w:val="clear" w:color="auto" w:fill="E1DFDD"/>
+    </w:rPr>
+  </w:style>
+  <w:style w:type="character" w:styleId="FollowedHyperlink">
+    <w:name w:val="FollowedHyperlink"/>
+    <w:basedOn w:val="DefaultParagraphFont"/>
+    <w:uiPriority w:val="99"/>
+    <w:semiHidden/>
+    <w:unhideWhenUsed/>
+    <w:rsid w:val="006658F4"/>
+    <w:rPr>
+      <w:color w:val="800080" w:themeColor="followedHyperlink"/>
+      <w:u w:val="single"/>
+    </w:rPr>
   </w:style>
 </w:styles>
 </file>

</xml_diff>